<commit_message>
navbar video and sound playback and text input and styling
</commit_message>
<xml_diff>
--- a/documentation/developer_documentation.docx
+++ b/documentation/developer_documentation.docx
@@ -504,10 +504,672 @@
         <w:t xml:space="preserve"> option. </w:t>
       </w:r>
     </w:p>
+    <w:p>
+      <w:pPr>
+        <w:spacing w:before="100" w:beforeAutospacing="1" w:after="100" w:afterAutospacing="1" w:line="240" w:lineRule="auto"/>
+        <w:contextualSpacing w:val="0"/>
+        <w:jc w:val="left"/>
+        <w:rPr>
+          <w:rFonts w:ascii="Times New Roman" w:eastAsia="Times New Roman" w:hAnsi="Times New Roman" w:cs="Times New Roman"/>
+          <w:lang w:eastAsia="en-AU"/>
+        </w:rPr>
+      </w:pPr>
+    </w:p>
+    <w:p>
+      <w:pPr>
+        <w:spacing w:before="100" w:beforeAutospacing="1" w:after="100" w:afterAutospacing="1" w:line="240" w:lineRule="auto"/>
+        <w:contextualSpacing w:val="0"/>
+        <w:jc w:val="left"/>
+        <w:rPr>
+          <w:rFonts w:ascii="Times New Roman" w:eastAsia="Times New Roman" w:hAnsi="Times New Roman" w:cs="Times New Roman"/>
+          <w:lang w:eastAsia="en-AU"/>
+        </w:rPr>
+      </w:pPr>
+      <w:hyperlink r:id="rId10" w:history="1">
+        <w:r>
+          <w:rPr>
+            <w:rStyle w:val="Hyperlink"/>
+            <w:rFonts w:ascii="Times New Roman" w:eastAsia="Times New Roman" w:hAnsi="Times New Roman" w:cs="Times New Roman"/>
+            <w:lang w:eastAsia="en-AU"/>
+          </w:rPr>
+          <w:t>https://doc.qt.io/qt-5/qml-multimedia.html</w:t>
+        </w:r>
+      </w:hyperlink>
+    </w:p>
+    <w:p>
+      <w:pPr>
+        <w:spacing w:before="100" w:beforeAutospacing="1" w:after="100" w:afterAutospacing="1" w:line="240" w:lineRule="auto"/>
+        <w:contextualSpacing w:val="0"/>
+        <w:jc w:val="left"/>
+        <w:rPr>
+          <w:rFonts w:ascii="Times New Roman" w:eastAsia="Times New Roman" w:hAnsi="Times New Roman" w:cs="Times New Roman"/>
+          <w:lang w:eastAsia="en-AU"/>
+        </w:rPr>
+      </w:pPr>
+      <w:hyperlink r:id="rId11" w:history="1">
+        <w:r>
+          <w:rPr>
+            <w:rStyle w:val="Hyperlink"/>
+            <w:rFonts w:ascii="Times New Roman" w:eastAsia="Times New Roman" w:hAnsi="Times New Roman" w:cs="Times New Roman"/>
+            <w:lang w:eastAsia="en-AU"/>
+          </w:rPr>
+          <w:t>https://doc.qt.io/qt-5/qml-qtmultimedia-videooutput.html</w:t>
+        </w:r>
+      </w:hyperlink>
+    </w:p>
+    <w:p>
+      <w:pPr>
+        <w:spacing w:before="100" w:beforeAutospacing="1" w:after="100" w:afterAutospacing="1" w:line="240" w:lineRule="auto"/>
+        <w:contextualSpacing w:val="0"/>
+        <w:jc w:val="left"/>
+        <w:rPr>
+          <w:rFonts w:ascii="Times New Roman" w:eastAsia="Times New Roman" w:hAnsi="Times New Roman" w:cs="Times New Roman"/>
+          <w:lang w:eastAsia="en-AU"/>
+        </w:rPr>
+      </w:pPr>
+      <w:hyperlink r:id="rId12" w:history="1">
+        <w:r>
+          <w:rPr>
+            <w:rStyle w:val="Hyperlink"/>
+            <w:rFonts w:ascii="Times New Roman" w:eastAsia="Times New Roman" w:hAnsi="Times New Roman" w:cs="Times New Roman"/>
+            <w:lang w:eastAsia="en-AU"/>
+          </w:rPr>
+          <w:t>https://doc.qt.io/qt-6/qml-qtmultimedia-mediaplayer.html</w:t>
+        </w:r>
+      </w:hyperlink>
+    </w:p>
+    <w:p>
+      <w:pPr>
+        <w:spacing w:after="160" w:line="259" w:lineRule="auto"/>
+        <w:contextualSpacing w:val="0"/>
+        <w:jc w:val="left"/>
+        <w:rPr>
+          <w:rFonts w:ascii="Times New Roman" w:eastAsia="Times New Roman" w:hAnsi="Times New Roman" w:cs="Times New Roman"/>
+          <w:lang w:eastAsia="en-AU"/>
+        </w:rPr>
+      </w:pPr>
+      <w:hyperlink r:id="rId13" w:history="1">
+        <w:r>
+          <w:rPr>
+            <w:rStyle w:val="Hyperlink"/>
+            <w:rFonts w:ascii="Times New Roman" w:eastAsia="Times New Roman" w:hAnsi="Times New Roman" w:cs="Times New Roman"/>
+            <w:lang w:eastAsia="en-AU"/>
+          </w:rPr>
+          <w:t>https://doc.qt.io/qt-6/qjsengine.html</w:t>
+        </w:r>
+      </w:hyperlink>
+    </w:p>
+    <w:p>
+      <w:pPr>
+        <w:spacing w:after="160" w:line="259" w:lineRule="auto"/>
+        <w:contextualSpacing w:val="0"/>
+        <w:jc w:val="left"/>
+        <w:rPr>
+          <w:rFonts w:ascii="Times New Roman" w:eastAsia="Times New Roman" w:hAnsi="Times New Roman" w:cs="Times New Roman"/>
+          <w:lang w:eastAsia="en-AU"/>
+        </w:rPr>
+      </w:pPr>
+    </w:p>
+    <w:p>
+      <w:pPr>
+        <w:spacing w:after="160" w:line="259" w:lineRule="auto"/>
+        <w:contextualSpacing w:val="0"/>
+        <w:jc w:val="left"/>
+        <w:rPr>
+          <w:rFonts w:ascii="Times New Roman" w:eastAsia="Times New Roman" w:hAnsi="Times New Roman" w:cs="Times New Roman"/>
+          <w:lang w:eastAsia="en-AU"/>
+        </w:rPr>
+      </w:pPr>
+      <w:r>
+        <w:rPr>
+          <w:noProof/>
+        </w:rPr>
+        <mc:AlternateContent>
+          <mc:Choice Requires="wps">
+            <w:drawing>
+              <wp:inline distT="0" distB="0" distL="0" distR="0" wp14:anchorId="6C84130C" wp14:editId="04538D2E">
+                <wp:extent cx="304800" cy="304800"/>
+                <wp:effectExtent l="0" t="0" r="0" b="0"/>
+                <wp:docPr id="1372437913" name="Rectangle 3"/>
+                <wp:cNvGraphicFramePr>
+                  <a:graphicFrameLocks xmlns:a="http://schemas.openxmlformats.org/drawingml/2006/main" noChangeAspect="1"/>
+                </wp:cNvGraphicFramePr>
+                <a:graphic xmlns:a="http://schemas.openxmlformats.org/drawingml/2006/main">
+                  <a:graphicData uri="http://schemas.microsoft.com/office/word/2010/wordprocessingShape">
+                    <wps:wsp>
+                      <wps:cNvSpPr>
+                        <a:spLocks noChangeAspect="1" noChangeArrowheads="1"/>
+                      </wps:cNvSpPr>
+                      <wps:spPr bwMode="auto">
+                        <a:xfrm>
+                          <a:off x="0" y="0"/>
+                          <a:ext cx="304800" cy="304800"/>
+                        </a:xfrm>
+                        <a:prstGeom prst="rect">
+                          <a:avLst/>
+                        </a:prstGeom>
+                        <a:noFill/>
+                        <a:ln>
+                          <a:noFill/>
+                        </a:ln>
+                        <a:extLst>
+                          <a:ext uri="{909E8E84-426E-40DD-AFC4-6F175D3DCCD1}">
+                            <a14:hiddenFill xmlns:a14="http://schemas.microsoft.com/office/drawing/2010/main">
+                              <a:solidFill>
+                                <a:srgbClr val="FFFFFF"/>
+                              </a:solidFill>
+                            </a14:hiddenFill>
+                          </a:ext>
+                          <a:ext uri="{91240B29-F687-4F45-9708-019B960494DF}">
+                            <a14:hiddenLine xmlns:a14="http://schemas.microsoft.com/office/drawing/2010/main" w="9525">
+                              <a:solidFill>
+                                <a:srgbClr val="000000"/>
+                              </a:solidFill>
+                              <a:miter lim="800000"/>
+                              <a:headEnd/>
+                              <a:tailEnd/>
+                            </a14:hiddenLine>
+                          </a:ext>
+                        </a:extLst>
+                      </wps:spPr>
+                      <wps:bodyPr rot="0" vert="horz" wrap="square" lIns="91440" tIns="45720" rIns="91440" bIns="45720" anchor="t" anchorCtr="0" upright="1">
+                        <a:noAutofit/>
+                      </wps:bodyPr>
+                    </wps:wsp>
+                  </a:graphicData>
+                </a:graphic>
+              </wp:inline>
+            </w:drawing>
+          </mc:Choice>
+          <mc:Fallback>
+            <w:pict>
+              <v:rect w14:anchorId="66349898" id="Rectangle 3" o:spid="_x0000_s1026" style="width:24pt;height:24pt;visibility:visible;mso-wrap-style:square;mso-left-percent:-10001;mso-top-percent:-10001;mso-position-horizontal:absolute;mso-position-horizontal-relative:char;mso-position-vertical:absolute;mso-position-vertical-relative:line;mso-left-percent:-10001;mso-top-percent:-10001;v-text-anchor:top" o:gfxdata="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" filled="f" stroked="f">
+                <o:lock v:ext="edit" aspectratio="t"/>
+                <w10:anchorlock/>
+              </v:rect>
+            </w:pict>
+          </mc:Fallback>
+        </mc:AlternateContent>
+      </w:r>
+    </w:p>
+    <w:p>
+      <w:pPr>
+        <w:spacing w:after="160" w:line="259" w:lineRule="auto"/>
+        <w:contextualSpacing w:val="0"/>
+        <w:jc w:val="left"/>
+        <w:rPr>
+          <w:rFonts w:ascii="Times New Roman" w:eastAsia="Times New Roman" w:hAnsi="Times New Roman" w:cs="Times New Roman"/>
+          <w:lang w:eastAsia="en-AU"/>
+        </w:rPr>
+      </w:pPr>
+    </w:p>
+    <w:p>
+      <w:pPr>
+        <w:spacing w:after="160" w:line="259" w:lineRule="auto"/>
+        <w:contextualSpacing w:val="0"/>
+        <w:jc w:val="left"/>
+        <w:rPr>
+          <w:rFonts w:ascii="Times New Roman" w:eastAsia="Times New Roman" w:hAnsi="Times New Roman" w:cs="Times New Roman"/>
+          <w:lang w:eastAsia="en-AU"/>
+        </w:rPr>
+      </w:pPr>
+    </w:p>
+    <w:p>
+      <w:pPr>
+        <w:spacing w:after="160" w:line="259" w:lineRule="auto"/>
+        <w:contextualSpacing w:val="0"/>
+        <w:jc w:val="left"/>
+        <w:rPr>
+          <w:rFonts w:ascii="Times New Roman" w:eastAsia="Times New Roman" w:hAnsi="Times New Roman" w:cs="Times New Roman"/>
+          <w:lang w:eastAsia="en-AU"/>
+        </w:rPr>
+      </w:pPr>
+      <w:r>
+        <w:rPr>
+          <w:noProof/>
+        </w:rPr>
+        <w:drawing>
+          <wp:inline distT="0" distB="0" distL="0" distR="0" wp14:anchorId="1901F8C9" wp14:editId="39AB03BF">
+            <wp:extent cx="4683125" cy="6684645"/>
+            <wp:effectExtent l="0" t="0" r="3175" b="1905"/>
+            <wp:docPr id="939389283" name="Picture 2"/>
+            <wp:cNvGraphicFramePr>
+              <a:graphicFrameLocks xmlns:a="http://schemas.openxmlformats.org/drawingml/2006/main" noChangeAspect="1"/>
+            </wp:cNvGraphicFramePr>
+            <a:graphic xmlns:a="http://schemas.openxmlformats.org/drawingml/2006/main">
+              <a:graphicData uri="http://schemas.openxmlformats.org/drawingml/2006/picture">
+                <pic:pic xmlns:pic="http://schemas.openxmlformats.org/drawingml/2006/picture">
+                  <pic:nvPicPr>
+                    <pic:cNvPr id="0" name="Picture 1"/>
+                    <pic:cNvPicPr>
+                      <a:picLocks noChangeAspect="1" noChangeArrowheads="1"/>
+                    </pic:cNvPicPr>
+                  </pic:nvPicPr>
+                  <pic:blipFill>
+                    <a:blip r:embed="rId14">
+                      <a:extLst>
+                        <a:ext uri="{28A0092B-C50C-407E-A947-70E740481C1C}">
+                          <a14:useLocalDpi xmlns:a14="http://schemas.microsoft.com/office/drawing/2010/main" val="0"/>
+                        </a:ext>
+                      </a:extLst>
+                    </a:blip>
+                    <a:srcRect/>
+                    <a:stretch>
+                      <a:fillRect/>
+                    </a:stretch>
+                  </pic:blipFill>
+                  <pic:spPr bwMode="auto">
+                    <a:xfrm>
+                      <a:off x="0" y="0"/>
+                      <a:ext cx="4683125" cy="6684645"/>
+                    </a:xfrm>
+                    <a:prstGeom prst="rect">
+                      <a:avLst/>
+                    </a:prstGeom>
+                    <a:noFill/>
+                    <a:ln>
+                      <a:noFill/>
+                    </a:ln>
+                  </pic:spPr>
+                </pic:pic>
+              </a:graphicData>
+            </a:graphic>
+          </wp:inline>
+        </w:drawing>
+      </w:r>
+    </w:p>
+    <w:p>
+      <w:pPr>
+        <w:spacing w:after="160" w:line="259" w:lineRule="auto"/>
+        <w:contextualSpacing w:val="0"/>
+        <w:jc w:val="left"/>
+        <w:rPr>
+          <w:rFonts w:ascii="Times New Roman" w:eastAsia="Times New Roman" w:hAnsi="Times New Roman" w:cs="Times New Roman"/>
+          <w:lang w:eastAsia="en-AU"/>
+        </w:rPr>
+      </w:pPr>
+      <w:r>
+        <w:rPr>
+          <w:noProof/>
+        </w:rPr>
+        <w:lastRenderedPageBreak/>
+        <w:drawing>
+          <wp:inline distT="0" distB="0" distL="0" distR="0" wp14:anchorId="30C8C484" wp14:editId="35FEF8F8">
+            <wp:extent cx="6525260" cy="6684645"/>
+            <wp:effectExtent l="0" t="0" r="8890" b="1905"/>
+            <wp:docPr id="603977029" name="Picture 4" descr="A screenshot of a computer code&#10;&#10;Description automatically generated"/>
+            <wp:cNvGraphicFramePr>
+              <a:graphicFrameLocks xmlns:a="http://schemas.openxmlformats.org/drawingml/2006/main" noChangeAspect="1"/>
+            </wp:cNvGraphicFramePr>
+            <a:graphic xmlns:a="http://schemas.openxmlformats.org/drawingml/2006/main">
+              <a:graphicData uri="http://schemas.openxmlformats.org/drawingml/2006/picture">
+                <pic:pic xmlns:pic="http://schemas.openxmlformats.org/drawingml/2006/picture">
+                  <pic:nvPicPr>
+                    <pic:cNvPr id="603977029" name="Picture 4" descr="A screenshot of a computer code&#10;&#10;Description automatically generated"/>
+                    <pic:cNvPicPr>
+                      <a:picLocks noChangeAspect="1" noChangeArrowheads="1"/>
+                    </pic:cNvPicPr>
+                  </pic:nvPicPr>
+                  <pic:blipFill>
+                    <a:blip r:embed="rId15">
+                      <a:extLst>
+                        <a:ext uri="{28A0092B-C50C-407E-A947-70E740481C1C}">
+                          <a14:useLocalDpi xmlns:a14="http://schemas.microsoft.com/office/drawing/2010/main" val="0"/>
+                        </a:ext>
+                      </a:extLst>
+                    </a:blip>
+                    <a:srcRect/>
+                    <a:stretch>
+                      <a:fillRect/>
+                    </a:stretch>
+                  </pic:blipFill>
+                  <pic:spPr bwMode="auto">
+                    <a:xfrm>
+                      <a:off x="0" y="0"/>
+                      <a:ext cx="6525260" cy="6684645"/>
+                    </a:xfrm>
+                    <a:prstGeom prst="rect">
+                      <a:avLst/>
+                    </a:prstGeom>
+                    <a:noFill/>
+                    <a:ln>
+                      <a:noFill/>
+                    </a:ln>
+                  </pic:spPr>
+                </pic:pic>
+              </a:graphicData>
+            </a:graphic>
+          </wp:inline>
+        </w:drawing>
+      </w:r>
+    </w:p>
+    <w:p>
+      <w:pPr>
+        <w:spacing w:after="160" w:line="259" w:lineRule="auto"/>
+        <w:contextualSpacing w:val="0"/>
+        <w:jc w:val="left"/>
+        <w:rPr>
+          <w:rFonts w:ascii="Times New Roman" w:eastAsia="Times New Roman" w:hAnsi="Times New Roman" w:cs="Times New Roman"/>
+          <w:lang w:eastAsia="en-AU"/>
+        </w:rPr>
+      </w:pPr>
+    </w:p>
+    <w:p>
+      <w:pPr>
+        <w:spacing w:after="160" w:line="259" w:lineRule="auto"/>
+        <w:contextualSpacing w:val="0"/>
+        <w:jc w:val="left"/>
+        <w:rPr>
+          <w:rFonts w:ascii="Times New Roman" w:eastAsia="Times New Roman" w:hAnsi="Times New Roman" w:cs="Times New Roman"/>
+          <w:lang w:eastAsia="en-AU"/>
+        </w:rPr>
+      </w:pPr>
+      <w:r>
+        <w:rPr>
+          <w:noProof/>
+        </w:rPr>
+        <w:lastRenderedPageBreak/>
+        <w:drawing>
+          <wp:inline distT="0" distB="0" distL="0" distR="0" wp14:anchorId="47410784" wp14:editId="5366A1E6">
+            <wp:extent cx="4495800" cy="2463800"/>
+            <wp:effectExtent l="0" t="0" r="0" b="0"/>
+            <wp:docPr id="1623784600" name="Picture 5" descr="A screenshot of a computer code&#10;&#10;Description automatically generated"/>
+            <wp:cNvGraphicFramePr>
+              <a:graphicFrameLocks xmlns:a="http://schemas.openxmlformats.org/drawingml/2006/main" noChangeAspect="1"/>
+            </wp:cNvGraphicFramePr>
+            <a:graphic xmlns:a="http://schemas.openxmlformats.org/drawingml/2006/main">
+              <a:graphicData uri="http://schemas.openxmlformats.org/drawingml/2006/picture">
+                <pic:pic xmlns:pic="http://schemas.openxmlformats.org/drawingml/2006/picture">
+                  <pic:nvPicPr>
+                    <pic:cNvPr id="1623784600" name="Picture 5" descr="A screenshot of a computer code&#10;&#10;Description automatically generated"/>
+                    <pic:cNvPicPr>
+                      <a:picLocks noChangeAspect="1" noChangeArrowheads="1"/>
+                    </pic:cNvPicPr>
+                  </pic:nvPicPr>
+                  <pic:blipFill>
+                    <a:blip r:embed="rId16">
+                      <a:extLst>
+                        <a:ext uri="{28A0092B-C50C-407E-A947-70E740481C1C}">
+                          <a14:useLocalDpi xmlns:a14="http://schemas.microsoft.com/office/drawing/2010/main" val="0"/>
+                        </a:ext>
+                      </a:extLst>
+                    </a:blip>
+                    <a:srcRect/>
+                    <a:stretch>
+                      <a:fillRect/>
+                    </a:stretch>
+                  </pic:blipFill>
+                  <pic:spPr bwMode="auto">
+                    <a:xfrm>
+                      <a:off x="0" y="0"/>
+                      <a:ext cx="4495800" cy="2463800"/>
+                    </a:xfrm>
+                    <a:prstGeom prst="rect">
+                      <a:avLst/>
+                    </a:prstGeom>
+                    <a:noFill/>
+                    <a:ln>
+                      <a:noFill/>
+                    </a:ln>
+                  </pic:spPr>
+                </pic:pic>
+              </a:graphicData>
+            </a:graphic>
+          </wp:inline>
+        </w:drawing>
+      </w:r>
+    </w:p>
+    <w:p>
+      <w:pPr>
+        <w:spacing w:after="160" w:line="259" w:lineRule="auto"/>
+        <w:contextualSpacing w:val="0"/>
+        <w:jc w:val="left"/>
+        <w:rPr>
+          <w:rFonts w:ascii="Times New Roman" w:eastAsia="Times New Roman" w:hAnsi="Times New Roman" w:cs="Times New Roman"/>
+          <w:lang w:eastAsia="en-AU"/>
+        </w:rPr>
+      </w:pPr>
+    </w:p>
+    <w:p>
+      <w:pPr>
+        <w:spacing w:after="160" w:line="259" w:lineRule="auto"/>
+        <w:contextualSpacing w:val="0"/>
+        <w:jc w:val="left"/>
+        <w:rPr>
+          <w:rFonts w:ascii="Times New Roman" w:eastAsia="Times New Roman" w:hAnsi="Times New Roman" w:cs="Times New Roman"/>
+          <w:lang w:eastAsia="en-AU"/>
+        </w:rPr>
+      </w:pPr>
+      <w:r>
+        <w:rPr>
+          <w:rFonts w:ascii="Times New Roman" w:eastAsia="Times New Roman" w:hAnsi="Times New Roman" w:cs="Times New Roman"/>
+          <w:lang w:eastAsia="en-AU"/>
+        </w:rPr>
+        <w:drawing>
+          <wp:inline distT="0" distB="0" distL="0" distR="0" wp14:anchorId="3ED09004" wp14:editId="6231C8AF">
+            <wp:extent cx="3696020" cy="1874682"/>
+            <wp:effectExtent l="0" t="0" r="0" b="0"/>
+            <wp:docPr id="1587387094" name="Picture 1"/>
+            <wp:cNvGraphicFramePr>
+              <a:graphicFrameLocks xmlns:a="http://schemas.openxmlformats.org/drawingml/2006/main" noChangeAspect="1"/>
+            </wp:cNvGraphicFramePr>
+            <a:graphic xmlns:a="http://schemas.openxmlformats.org/drawingml/2006/main">
+              <a:graphicData uri="http://schemas.openxmlformats.org/drawingml/2006/picture">
+                <pic:pic xmlns:pic="http://schemas.openxmlformats.org/drawingml/2006/picture">
+                  <pic:nvPicPr>
+                    <pic:cNvPr id="1587387094" name=""/>
+                    <pic:cNvPicPr/>
+                  </pic:nvPicPr>
+                  <pic:blipFill>
+                    <a:blip r:embed="rId17"/>
+                    <a:stretch>
+                      <a:fillRect/>
+                    </a:stretch>
+                  </pic:blipFill>
+                  <pic:spPr>
+                    <a:xfrm>
+                      <a:off x="0" y="0"/>
+                      <a:ext cx="3696020" cy="1874682"/>
+                    </a:xfrm>
+                    <a:prstGeom prst="rect">
+                      <a:avLst/>
+                    </a:prstGeom>
+                  </pic:spPr>
+                </pic:pic>
+              </a:graphicData>
+            </a:graphic>
+          </wp:inline>
+        </w:drawing>
+      </w:r>
+    </w:p>
+    <w:p>
+      <w:pPr>
+        <w:spacing w:after="160" w:line="259" w:lineRule="auto"/>
+        <w:contextualSpacing w:val="0"/>
+        <w:jc w:val="left"/>
+        <w:rPr>
+          <w:rFonts w:ascii="Times New Roman" w:eastAsia="Times New Roman" w:hAnsi="Times New Roman" w:cs="Times New Roman"/>
+          <w:lang w:eastAsia="en-AU"/>
+        </w:rPr>
+      </w:pPr>
+    </w:p>
+    <w:p>
+      <w:pPr>
+        <w:spacing w:after="160" w:line="259" w:lineRule="auto"/>
+        <w:contextualSpacing w:val="0"/>
+        <w:jc w:val="left"/>
+        <w:rPr>
+          <w:rFonts w:ascii="Times New Roman" w:eastAsia="Times New Roman" w:hAnsi="Times New Roman" w:cs="Times New Roman"/>
+          <w:lang w:eastAsia="en-AU"/>
+        </w:rPr>
+      </w:pPr>
+      <w:r>
+        <w:rPr>
+          <w:rFonts w:ascii="Times New Roman" w:eastAsia="Times New Roman" w:hAnsi="Times New Roman" w:cs="Times New Roman"/>
+          <w:lang w:eastAsia="en-AU"/>
+        </w:rPr>
+        <w:t>If you’re going</w:t>
+      </w:r>
+    </w:p>
+    <w:p>
+      <w:pPr>
+        <w:spacing w:after="160" w:line="259" w:lineRule="auto"/>
+        <w:contextualSpacing w:val="0"/>
+        <w:jc w:val="left"/>
+        <w:rPr>
+          <w:rFonts w:ascii="Times New Roman" w:eastAsia="Times New Roman" w:hAnsi="Times New Roman" w:cs="Times New Roman"/>
+          <w:lang w:eastAsia="en-AU"/>
+        </w:rPr>
+      </w:pPr>
+      <w:r>
+        <w:rPr>
+          <w:rFonts w:ascii="Times New Roman" w:eastAsia="Times New Roman" w:hAnsi="Times New Roman" w:cs="Times New Roman"/>
+          <w:lang w:eastAsia="en-AU"/>
+        </w:rPr>
+        <w:t>to exclusively target desktop operating systems like Windows, Linux and Mac, then Qt Widgets are</w:t>
+      </w:r>
+    </w:p>
+    <w:p>
+      <w:pPr>
+        <w:spacing w:after="160" w:line="259" w:lineRule="auto"/>
+        <w:contextualSpacing w:val="0"/>
+        <w:jc w:val="left"/>
+        <w:rPr>
+          <w:rFonts w:ascii="Times New Roman" w:eastAsia="Times New Roman" w:hAnsi="Times New Roman" w:cs="Times New Roman"/>
+          <w:lang w:eastAsia="en-AU"/>
+        </w:rPr>
+      </w:pPr>
+      <w:r>
+        <w:rPr>
+          <w:rFonts w:ascii="Times New Roman" w:eastAsia="Times New Roman" w:hAnsi="Times New Roman" w:cs="Times New Roman"/>
+          <w:lang w:eastAsia="en-AU"/>
+        </w:rPr>
+        <w:t>your best bet. If you think that you’ll need to build your application for mobile targets like Android</w:t>
+      </w:r>
+    </w:p>
+    <w:p>
+      <w:pPr>
+        <w:spacing w:after="160" w:line="259" w:lineRule="auto"/>
+        <w:contextualSpacing w:val="0"/>
+        <w:jc w:val="left"/>
+        <w:rPr>
+          <w:rFonts w:ascii="Times New Roman" w:eastAsia="Times New Roman" w:hAnsi="Times New Roman" w:cs="Times New Roman"/>
+          <w:lang w:eastAsia="en-AU"/>
+        </w:rPr>
+      </w:pPr>
+      <w:r>
+        <w:rPr>
+          <w:rFonts w:ascii="Times New Roman" w:eastAsia="Times New Roman" w:hAnsi="Times New Roman" w:cs="Times New Roman"/>
+          <w:lang w:eastAsia="en-AU"/>
+        </w:rPr>
+        <w:t xml:space="preserve">and </w:t>
+      </w:r>
+      <w:proofErr w:type="spellStart"/>
+      <w:r>
+        <w:rPr>
+          <w:rFonts w:ascii="Times New Roman" w:eastAsia="Times New Roman" w:hAnsi="Times New Roman" w:cs="Times New Roman"/>
+          <w:lang w:eastAsia="en-AU"/>
+        </w:rPr>
+        <w:t>IoS</w:t>
+      </w:r>
+      <w:proofErr w:type="spellEnd"/>
+      <w:r>
+        <w:rPr>
+          <w:rFonts w:ascii="Times New Roman" w:eastAsia="Times New Roman" w:hAnsi="Times New Roman" w:cs="Times New Roman"/>
+          <w:lang w:eastAsia="en-AU"/>
+        </w:rPr>
+        <w:t>, or even for some embedded devices where people expect highly fluid and dynamic user</w:t>
+      </w:r>
+    </w:p>
+    <w:p>
+      <w:pPr>
+        <w:spacing w:after="160" w:line="259" w:lineRule="auto"/>
+        <w:contextualSpacing w:val="0"/>
+        <w:jc w:val="left"/>
+        <w:rPr>
+          <w:rFonts w:ascii="Times New Roman" w:eastAsia="Times New Roman" w:hAnsi="Times New Roman" w:cs="Times New Roman"/>
+          <w:lang w:eastAsia="en-AU"/>
+        </w:rPr>
+      </w:pPr>
+      <w:r>
+        <w:rPr>
+          <w:rFonts w:ascii="Times New Roman" w:eastAsia="Times New Roman" w:hAnsi="Times New Roman" w:cs="Times New Roman"/>
+          <w:lang w:eastAsia="en-AU"/>
+        </w:rPr>
+        <w:t>interfaces, then QML is the way to go</w:t>
+      </w:r>
+    </w:p>
+    <w:p>
+      <w:pPr>
+        <w:spacing w:after="160" w:line="259" w:lineRule="auto"/>
+        <w:contextualSpacing w:val="0"/>
+        <w:jc w:val="left"/>
+        <w:rPr>
+          <w:rFonts w:ascii="Times New Roman" w:eastAsia="Times New Roman" w:hAnsi="Times New Roman" w:cs="Times New Roman"/>
+          <w:lang w:eastAsia="en-AU"/>
+        </w:rPr>
+      </w:pPr>
+      <w:r>
+        <w:rPr>
+          <w:rFonts w:ascii="Times New Roman" w:eastAsia="Times New Roman" w:hAnsi="Times New Roman" w:cs="Times New Roman"/>
+          <w:lang w:eastAsia="en-AU"/>
+        </w:rPr>
+        <w:br w:type="page"/>
+      </w:r>
+    </w:p>
+    <w:p>
+      <w:pPr>
+        <w:spacing w:after="160" w:line="259" w:lineRule="auto"/>
+        <w:contextualSpacing w:val="0"/>
+        <w:jc w:val="left"/>
+        <w:rPr>
+          <w:rFonts w:ascii="Times New Roman" w:eastAsia="Times New Roman" w:hAnsi="Times New Roman" w:cs="Times New Roman"/>
+          <w:lang w:eastAsia="en-AU"/>
+        </w:rPr>
+      </w:pPr>
+      <w:r>
+        <w:rPr>
+          <w:rFonts w:ascii="Times New Roman" w:eastAsia="Times New Roman" w:hAnsi="Times New Roman" w:cs="Times New Roman"/>
+          <w:lang w:eastAsia="en-AU"/>
+        </w:rPr>
+        <w:lastRenderedPageBreak/>
+        <w:br w:type="page"/>
+      </w:r>
+    </w:p>
+    <w:p>
+      <w:pPr>
+        <w:spacing w:after="160" w:line="259" w:lineRule="auto"/>
+        <w:contextualSpacing w:val="0"/>
+        <w:jc w:val="left"/>
+        <w:rPr>
+          <w:rFonts w:ascii="Times New Roman" w:eastAsia="Times New Roman" w:hAnsi="Times New Roman" w:cs="Times New Roman"/>
+          <w:lang w:eastAsia="en-AU"/>
+        </w:rPr>
+      </w:pPr>
+      <w:r>
+        <w:rPr>
+          <w:rFonts w:ascii="Times New Roman" w:eastAsia="Times New Roman" w:hAnsi="Times New Roman" w:cs="Times New Roman"/>
+          <w:lang w:eastAsia="en-AU"/>
+        </w:rPr>
+        <w:lastRenderedPageBreak/>
+        <w:br w:type="page"/>
+      </w:r>
+    </w:p>
+    <w:p>
+      <w:pPr>
+        <w:spacing w:before="100" w:beforeAutospacing="1" w:after="100" w:afterAutospacing="1" w:line="240" w:lineRule="auto"/>
+        <w:contextualSpacing w:val="0"/>
+        <w:jc w:val="left"/>
+        <w:rPr>
+          <w:rFonts w:ascii="Times New Roman" w:eastAsia="Times New Roman" w:hAnsi="Times New Roman" w:cs="Times New Roman"/>
+          <w:lang w:eastAsia="en-AU"/>
+        </w:rPr>
+      </w:pPr>
+    </w:p>
     <w:p/>
     <w:sectPr>
-      <w:headerReference w:type="default" r:id="rId10"/>
-      <w:footerReference w:type="default" r:id="rId11"/>
+      <w:headerReference w:type="default" r:id="rId18"/>
+      <w:footerReference w:type="default" r:id="rId19"/>
       <w:pgSz w:w="11906" w:h="16838" w:code="9"/>
       <w:pgMar w:top="567" w:right="567" w:bottom="567" w:left="567" w:header="567" w:footer="567" w:gutter="0"/>
       <w:cols w:space="708"/>

</xml_diff>